<commit_message>
fixed exercise 3 & 4
</commit_message>
<xml_diff>
--- a/report.docx
+++ b/report.docx
@@ -1,10 +1,10 @@
 
 <file path=word/document.xml><?xml version="1.0" encoding="utf-8"?>
-<w:document xmlns:wpc="http://schemas.microsoft.com/office/word/2010/wordprocessingCanvas" xmlns:cx="http://schemas.microsoft.com/office/drawing/2014/chartex" xmlns:cx1="http://schemas.microsoft.com/office/drawing/2015/9/8/chartex" xmlns:cx2="http://schemas.microsoft.com/office/drawing/2015/10/21/chartex" xmlns:cx3="http://schemas.microsoft.com/office/drawing/2016/5/9/chartex" xmlns:cx4="http://schemas.microsoft.com/office/drawing/2016/5/10/chartex" xmlns:cx5="http://schemas.microsoft.com/office/drawing/2016/5/11/chartex" xmlns:cx6="http://schemas.microsoft.com/office/drawing/2016/5/12/chartex" xmlns:cx7="http://schemas.microsoft.com/office/drawing/2016/5/13/chartex" xmlns:cx8="http://schemas.microsoft.com/office/drawing/2016/5/14/chartex" xmlns:mc="http://schemas.openxmlformats.org/markup-compatibility/2006" xmlns:aink="http://schemas.microsoft.com/office/drawing/2016/ink" xmlns:am3d="http://schemas.microsoft.com/office/drawing/2017/model3d" xmlns:o="urn:schemas-microsoft-com:office:office" xmlns:oel="http://schemas.microsoft.com/office/2019/extlst" xmlns:r="http://schemas.openxmlformats.org/officeDocument/2006/relationships" xmlns:m="http://schemas.openxmlformats.org/officeDocument/2006/math" xmlns:v="urn:schemas-microsoft-com:vml" xmlns:wp14="http://schemas.microsoft.com/office/word/2010/wordprocessingDrawing" xmlns:wp="http://schemas.openxmlformats.org/drawingml/2006/wordprocessingDrawing" xmlns:w10="urn:schemas-microsoft-com:office:word" xmlns:w="http://schemas.openxmlformats.org/wordprocessingml/2006/main" xmlns:w14="http://schemas.microsoft.com/office/word/2010/wordml" xmlns:w15="http://schemas.microsoft.com/office/word/2012/wordml" xmlns:w16cex="http://schemas.microsoft.com/office/word/2018/wordml/cex" xmlns:w16cid="http://schemas.microsoft.com/office/word/2016/wordml/cid" xmlns:w16="http://schemas.microsoft.com/office/word/2018/wordml" xmlns:w16du="http://schemas.microsoft.com/office/word/2023/wordml/word16du" xmlns:w16sdtdh="http://schemas.microsoft.com/office/word/2020/wordml/sdtdatahash" xmlns:w16se="http://schemas.microsoft.com/office/word/2015/wordml/symex" xmlns:wpg="http://schemas.microsoft.com/office/word/2010/wordprocessingGroup" xmlns:wpi="http://schemas.microsoft.com/office/word/2010/wordprocessingInk" xmlns:wne="http://schemas.microsoft.com/office/word/2006/wordml" xmlns:wps="http://schemas.microsoft.com/office/word/2010/wordprocessingShape" mc:Ignorable="w14 w15 w16se w16cid w16 w16cex w16sdtdh wp14">
+<w:document xmlns:wpc="http://schemas.microsoft.com/office/word/2010/wordprocessingCanvas" xmlns:cx="http://schemas.microsoft.com/office/drawing/2014/chartex" xmlns:cx1="http://schemas.microsoft.com/office/drawing/2015/9/8/chartex" xmlns:cx2="http://schemas.microsoft.com/office/drawing/2015/10/21/chartex" xmlns:cx3="http://schemas.microsoft.com/office/drawing/2016/5/9/chartex" xmlns:cx4="http://schemas.microsoft.com/office/drawing/2016/5/10/chartex" xmlns:cx5="http://schemas.microsoft.com/office/drawing/2016/5/11/chartex" xmlns:cx6="http://schemas.microsoft.com/office/drawing/2016/5/12/chartex" xmlns:cx7="http://schemas.microsoft.com/office/drawing/2016/5/13/chartex" xmlns:cx8="http://schemas.microsoft.com/office/drawing/2016/5/14/chartex" xmlns:mc="http://schemas.openxmlformats.org/markup-compatibility/2006" xmlns:aink="http://schemas.microsoft.com/office/drawing/2016/ink" xmlns:am3d="http://schemas.microsoft.com/office/drawing/2017/model3d" xmlns:o="urn:schemas-microsoft-com:office:office" xmlns:oel="http://schemas.microsoft.com/office/2019/extlst" xmlns:r="http://schemas.openxmlformats.org/officeDocument/2006/relationships" xmlns:m="http://schemas.openxmlformats.org/officeDocument/2006/math" xmlns:v="urn:schemas-microsoft-com:vml" xmlns:wp14="http://schemas.microsoft.com/office/word/2010/wordprocessingDrawing" xmlns:wp="http://schemas.openxmlformats.org/drawingml/2006/wordprocessingDrawing" xmlns:w10="urn:schemas-microsoft-com:office:word" xmlns:w="http://schemas.openxmlformats.org/wordprocessingml/2006/main" xmlns:w14="http://schemas.microsoft.com/office/word/2010/wordml" xmlns:w15="http://schemas.microsoft.com/office/word/2012/wordml" xmlns:w16cex="http://schemas.microsoft.com/office/word/2018/wordml/cex" xmlns:w16cid="http://schemas.microsoft.com/office/word/2016/wordml/cid" xmlns:w16="http://schemas.microsoft.com/office/word/2018/wordml" xmlns:w16sdtdh="http://schemas.microsoft.com/office/word/2020/wordml/sdtdatahash" xmlns:w16se="http://schemas.microsoft.com/office/word/2015/wordml/symex" xmlns:wpg="http://schemas.microsoft.com/office/word/2010/wordprocessingGroup" xmlns:wpi="http://schemas.microsoft.com/office/word/2010/wordprocessingInk" xmlns:wne="http://schemas.microsoft.com/office/word/2006/wordml" xmlns:wps="http://schemas.microsoft.com/office/word/2010/wordprocessingShape" mc:Ignorable="w14 w15 w16se w16cid w16 w16cex w16sdtdh wp14">
   <w:body>
     <w:p>
       <w:pPr>
-        <w:pStyle w:val="Heading1"/>
+        <w:pStyle w:val="berschrift1"/>
       </w:pPr>
       <w:r>
         <w:t>SDC Assignment Report</w:t>
@@ -12,7 +12,7 @@
     </w:p>
     <w:p>
       <w:pPr>
-        <w:pStyle w:val="Heading2"/>
+        <w:pStyle w:val="berschrift2"/>
       </w:pPr>
       <w:r>
         <w:t>Task 1</w:t>
@@ -91,11 +91,20 @@
       </w:r>
       <w:r>
         <w:t>, thus violating this requirement.</w:t>
+      </w:r>
+      <w:r>
+        <w:t xml:space="preserve"> </w:t>
+      </w:r>
+      <w:r>
+        <w:t>By doing this the complexity of the problem is reduced significantly</w:t>
+      </w:r>
+      <w:r>
+        <w:t>.</w:t>
       </w:r>
     </w:p>
     <w:p>
       <w:pPr>
-        <w:pStyle w:val="Heading2"/>
+        <w:pStyle w:val="berschrift2"/>
       </w:pPr>
       <w:r>
         <w:t>Task 2</w:t>
@@ -164,24 +173,81 @@
         <w:t xml:space="preserve"> </w:t>
       </w:r>
       <w:r>
-        <w:t xml:space="preserve">It depends on the kernel. For instance, </w:t>
-      </w:r>
-      <w:r>
-        <w:t>for</w:t>
-      </w:r>
-      <w:r>
-        <w:t xml:space="preserve"> kernel_3 ALAP </w:t>
-      </w:r>
-      <w:r>
-        <w:t>scheduling</w:t>
-      </w:r>
-      <w:r>
-        <w:t xml:space="preserve"> requires less area while maintaining the same performance.</w:t>
+        <w:t xml:space="preserve">It depends on the kernel. </w:t>
+      </w:r>
+      <w:r>
+        <w:t>For</w:t>
+      </w:r>
+      <w:r>
+        <w:t xml:space="preserve"> BB0 in</w:t>
+      </w:r>
+      <w:r>
+        <w:t xml:space="preserve"> k</w:t>
+      </w:r>
+      <w:r>
+        <w:t xml:space="preserve">ernel_1 </w:t>
+      </w:r>
+      <w:r>
+        <w:t>A</w:t>
+      </w:r>
+      <w:r>
+        <w:t>S</w:t>
+      </w:r>
+      <w:r>
+        <w:t xml:space="preserve">AP </w:t>
+      </w:r>
+      <w:r>
+        <w:t>has</w:t>
+      </w:r>
+      <w:r>
+        <w:t xml:space="preserve"> </w:t>
+      </w:r>
+      <w:r>
+        <w:t xml:space="preserve">concurrent </w:t>
+      </w:r>
+      <w:r>
+        <w:t>4 memory accesses in cycle 0</w:t>
+      </w:r>
+      <w:r>
+        <w:t>.</w:t>
+      </w:r>
+      <w:r>
+        <w:t xml:space="preserve"> </w:t>
+      </w:r>
+      <w:r>
+        <w:t>Thus,</w:t>
+      </w:r>
+      <w:r>
+        <w:t xml:space="preserve"> ALAP would be favorable since i</w:t>
+      </w:r>
+      <w:r>
+        <w:t xml:space="preserve">t </w:t>
+      </w:r>
+      <w:r>
+        <w:t>requires</w:t>
+      </w:r>
+      <w:r>
+        <w:t xml:space="preserve"> </w:t>
+      </w:r>
+      <w:r>
+        <w:t>less area for the same performance.</w:t>
+      </w:r>
+      <w:r>
+        <w:t xml:space="preserve"> For kernel_2</w:t>
+      </w:r>
+      <w:r>
+        <w:t>, ALAP is favorable for the same reason</w:t>
+      </w:r>
+      <w:r>
+        <w:t xml:space="preserve"> as kernel_1</w:t>
+      </w:r>
+      <w:r>
+        <w:t>.</w:t>
       </w:r>
     </w:p>
     <w:p>
       <w:pPr>
-        <w:pStyle w:val="Heading2"/>
+        <w:pStyle w:val="berschrift2"/>
       </w:pPr>
       <w:r>
         <w:t>Task 3</w:t>
@@ -213,7 +279,7 @@
     </w:p>
     <w:tbl>
       <w:tblPr>
-        <w:tblStyle w:val="GridTable1Light"/>
+        <w:tblStyle w:val="Gitternetztabelle1hell"/>
         <w:tblW w:w="0" w:type="auto"/>
         <w:tblLook w:val="04A0" w:firstRow="1" w:lastRow="0" w:firstColumn="1" w:lastColumn="0" w:noHBand="0" w:noVBand="1"/>
       </w:tblPr>
@@ -548,7 +614,7 @@
     </w:p>
     <w:tbl>
       <w:tblPr>
-        <w:tblStyle w:val="GridTable1Light"/>
+        <w:tblStyle w:val="Gitternetztabelle1hell"/>
         <w:tblW w:w="0" w:type="auto"/>
         <w:tblLook w:val="04A0" w:firstRow="1" w:lastRow="0" w:firstColumn="1" w:lastColumn="0" w:noHBand="0" w:noVBand="1"/>
       </w:tblPr>
@@ -699,7 +765,7 @@
     </w:p>
     <w:tbl>
       <w:tblPr>
-        <w:tblStyle w:val="GridTable1Light"/>
+        <w:tblStyle w:val="Gitternetztabelle1hell"/>
         <w:tblW w:w="0" w:type="auto"/>
         <w:tblLook w:val="04A0" w:firstRow="1" w:lastRow="0" w:firstColumn="1" w:lastColumn="0" w:noHBand="0" w:noVBand="1"/>
       </w:tblPr>
@@ -1216,7 +1282,7 @@
     </w:p>
     <w:tbl>
       <w:tblPr>
-        <w:tblStyle w:val="TableGrid"/>
+        <w:tblStyle w:val="Tabellenraster"/>
         <w:tblW w:w="0" w:type="auto"/>
         <w:tblLook w:val="04A0" w:firstRow="1" w:lastRow="0" w:firstColumn="1" w:lastColumn="0" w:noHBand="0" w:noVBand="1"/>
       </w:tblPr>
@@ -1284,7 +1350,6 @@
           <w:b/>
           <w:bCs/>
         </w:rPr>
-        <w:lastRenderedPageBreak/>
         <w:t>Q2</w:t>
       </w:r>
       <w:r>
@@ -1308,7 +1373,7 @@
     </w:p>
     <w:p>
       <w:pPr>
-        <w:pStyle w:val="Heading2"/>
+        <w:pStyle w:val="berschrift2"/>
       </w:pPr>
       <w:r>
         <w:t>Task 4</w:t>
@@ -1421,7 +1486,19 @@
         <w:rPr>
           <w:lang w:val="de-CH"/>
         </w:rPr>
-        <w:t>: II = 3, Kernel_4: I</w:t>
+        <w:t xml:space="preserve">: II = </w:t>
+      </w:r>
+      <w:r>
+        <w:rPr>
+          <w:lang w:val="de-CH"/>
+        </w:rPr>
+        <w:t>2</w:t>
+      </w:r>
+      <w:r>
+        <w:rPr>
+          <w:lang w:val="de-CH"/>
+        </w:rPr>
+        <w:t>, Kernel_4: I</w:t>
       </w:r>
       <w:r>
         <w:rPr>
@@ -1438,7 +1515,7 @@
     </w:p>
     <w:p>
       <w:pPr>
-        <w:pStyle w:val="Heading2"/>
+        <w:pStyle w:val="berschrift2"/>
       </w:pPr>
       <w:r>
         <w:t>Task 5</w:t>
@@ -1499,7 +1576,7 @@
 </file>
 
 <file path=word/numbering.xml><?xml version="1.0" encoding="utf-8"?>
-<w:numbering xmlns:wpc="http://schemas.microsoft.com/office/word/2010/wordprocessingCanvas" xmlns:cx="http://schemas.microsoft.com/office/drawing/2014/chartex" xmlns:cx1="http://schemas.microsoft.com/office/drawing/2015/9/8/chartex" xmlns:cx2="http://schemas.microsoft.com/office/drawing/2015/10/21/chartex" xmlns:cx3="http://schemas.microsoft.com/office/drawing/2016/5/9/chartex" xmlns:cx4="http://schemas.microsoft.com/office/drawing/2016/5/10/chartex" xmlns:cx5="http://schemas.microsoft.com/office/drawing/2016/5/11/chartex" xmlns:cx6="http://schemas.microsoft.com/office/drawing/2016/5/12/chartex" xmlns:cx7="http://schemas.microsoft.com/office/drawing/2016/5/13/chartex" xmlns:cx8="http://schemas.microsoft.com/office/drawing/2016/5/14/chartex" xmlns:mc="http://schemas.openxmlformats.org/markup-compatibility/2006" xmlns:aink="http://schemas.microsoft.com/office/drawing/2016/ink" xmlns:am3d="http://schemas.microsoft.com/office/drawing/2017/model3d" xmlns:o="urn:schemas-microsoft-com:office:office" xmlns:oel="http://schemas.microsoft.com/office/2019/extlst" xmlns:r="http://schemas.openxmlformats.org/officeDocument/2006/relationships" xmlns:m="http://schemas.openxmlformats.org/officeDocument/2006/math" xmlns:v="urn:schemas-microsoft-com:vml" xmlns:wp14="http://schemas.microsoft.com/office/word/2010/wordprocessingDrawing" xmlns:wp="http://schemas.openxmlformats.org/drawingml/2006/wordprocessingDrawing" xmlns:w10="urn:schemas-microsoft-com:office:word" xmlns:w="http://schemas.openxmlformats.org/wordprocessingml/2006/main" xmlns:w14="http://schemas.microsoft.com/office/word/2010/wordml" xmlns:w15="http://schemas.microsoft.com/office/word/2012/wordml" xmlns:w16cex="http://schemas.microsoft.com/office/word/2018/wordml/cex" xmlns:w16cid="http://schemas.microsoft.com/office/word/2016/wordml/cid" xmlns:w16="http://schemas.microsoft.com/office/word/2018/wordml" xmlns:w16du="http://schemas.microsoft.com/office/word/2023/wordml/word16du" xmlns:w16sdtdh="http://schemas.microsoft.com/office/word/2020/wordml/sdtdatahash" xmlns:w16se="http://schemas.microsoft.com/office/word/2015/wordml/symex" xmlns:wpg="http://schemas.microsoft.com/office/word/2010/wordprocessingGroup" xmlns:wpi="http://schemas.microsoft.com/office/word/2010/wordprocessingInk" xmlns:wne="http://schemas.microsoft.com/office/word/2006/wordml" xmlns:wps="http://schemas.microsoft.com/office/word/2010/wordprocessingShape" mc:Ignorable="w14 w15 w16se w16cid w16 w16cex w16sdtdh wp14">
+<w:numbering xmlns:wpc="http://schemas.microsoft.com/office/word/2010/wordprocessingCanvas" xmlns:cx="http://schemas.microsoft.com/office/drawing/2014/chartex" xmlns:cx1="http://schemas.microsoft.com/office/drawing/2015/9/8/chartex" xmlns:cx2="http://schemas.microsoft.com/office/drawing/2015/10/21/chartex" xmlns:cx3="http://schemas.microsoft.com/office/drawing/2016/5/9/chartex" xmlns:cx4="http://schemas.microsoft.com/office/drawing/2016/5/10/chartex" xmlns:cx5="http://schemas.microsoft.com/office/drawing/2016/5/11/chartex" xmlns:cx6="http://schemas.microsoft.com/office/drawing/2016/5/12/chartex" xmlns:cx7="http://schemas.microsoft.com/office/drawing/2016/5/13/chartex" xmlns:cx8="http://schemas.microsoft.com/office/drawing/2016/5/14/chartex" xmlns:mc="http://schemas.openxmlformats.org/markup-compatibility/2006" xmlns:aink="http://schemas.microsoft.com/office/drawing/2016/ink" xmlns:am3d="http://schemas.microsoft.com/office/drawing/2017/model3d" xmlns:o="urn:schemas-microsoft-com:office:office" xmlns:oel="http://schemas.microsoft.com/office/2019/extlst" xmlns:r="http://schemas.openxmlformats.org/officeDocument/2006/relationships" xmlns:m="http://schemas.openxmlformats.org/officeDocument/2006/math" xmlns:v="urn:schemas-microsoft-com:vml" xmlns:wp14="http://schemas.microsoft.com/office/word/2010/wordprocessingDrawing" xmlns:wp="http://schemas.openxmlformats.org/drawingml/2006/wordprocessingDrawing" xmlns:w10="urn:schemas-microsoft-com:office:word" xmlns:w="http://schemas.openxmlformats.org/wordprocessingml/2006/main" xmlns:w14="http://schemas.microsoft.com/office/word/2010/wordml" xmlns:w15="http://schemas.microsoft.com/office/word/2012/wordml" xmlns:w16cex="http://schemas.microsoft.com/office/word/2018/wordml/cex" xmlns:w16cid="http://schemas.microsoft.com/office/word/2016/wordml/cid" xmlns:w16="http://schemas.microsoft.com/office/word/2018/wordml" xmlns:w16sdtdh="http://schemas.microsoft.com/office/word/2020/wordml/sdtdatahash" xmlns:w16se="http://schemas.microsoft.com/office/word/2015/wordml/symex" xmlns:wpg="http://schemas.microsoft.com/office/word/2010/wordprocessingGroup" xmlns:wpi="http://schemas.microsoft.com/office/word/2010/wordprocessingInk" xmlns:wne="http://schemas.microsoft.com/office/word/2006/wordml" xmlns:wps="http://schemas.microsoft.com/office/word/2010/wordprocessingShape" mc:Ignorable="w14 w15 w16se w16cid w16 w16cex w16sdtdh wp14">
   <w:abstractNum w:abstractNumId="0" w15:restartNumberingAfterBreak="0">
     <w:nsid w:val="0C15250F"/>
     <w:multiLevelType w:val="hybridMultilevel"/>
@@ -2014,15 +2091,15 @@
     <w:lsdException w:name="Unresolved Mention" w:semiHidden="1" w:unhideWhenUsed="1"/>
     <w:lsdException w:name="Smart Link" w:semiHidden="1" w:unhideWhenUsed="1"/>
   </w:latentStyles>
-  <w:style w:type="paragraph" w:default="1" w:styleId="Normal">
+  <w:style w:type="paragraph" w:default="1" w:styleId="Standard">
     <w:name w:val="Normal"/>
     <w:qFormat/>
   </w:style>
-  <w:style w:type="paragraph" w:styleId="Heading1">
+  <w:style w:type="paragraph" w:styleId="berschrift1">
     <w:name w:val="heading 1"/>
-    <w:basedOn w:val="Normal"/>
-    <w:next w:val="Normal"/>
-    <w:link w:val="Heading1Char"/>
+    <w:basedOn w:val="Standard"/>
+    <w:next w:val="Standard"/>
+    <w:link w:val="berschrift1Zchn"/>
     <w:uiPriority w:val="9"/>
     <w:qFormat/>
     <w:rsid w:val="000C0763"/>
@@ -2039,11 +2116,11 @@
       <w:szCs w:val="32"/>
     </w:rPr>
   </w:style>
-  <w:style w:type="paragraph" w:styleId="Heading2">
+  <w:style w:type="paragraph" w:styleId="berschrift2">
     <w:name w:val="heading 2"/>
-    <w:basedOn w:val="Normal"/>
-    <w:next w:val="Normal"/>
-    <w:link w:val="Heading2Char"/>
+    <w:basedOn w:val="Standard"/>
+    <w:next w:val="Standard"/>
+    <w:link w:val="berschrift2Zchn"/>
     <w:uiPriority w:val="9"/>
     <w:unhideWhenUsed/>
     <w:qFormat/>
@@ -2061,11 +2138,11 @@
       <w:szCs w:val="26"/>
     </w:rPr>
   </w:style>
-  <w:style w:type="paragraph" w:styleId="Heading3">
+  <w:style w:type="paragraph" w:styleId="berschrift3">
     <w:name w:val="heading 3"/>
-    <w:basedOn w:val="Normal"/>
-    <w:next w:val="Normal"/>
-    <w:link w:val="Heading3Char"/>
+    <w:basedOn w:val="Standard"/>
+    <w:next w:val="Standard"/>
+    <w:link w:val="berschrift3Zchn"/>
     <w:uiPriority w:val="9"/>
     <w:unhideWhenUsed/>
     <w:qFormat/>
@@ -2083,13 +2160,13 @@
       <w:szCs w:val="24"/>
     </w:rPr>
   </w:style>
-  <w:style w:type="character" w:default="1" w:styleId="DefaultParagraphFont">
+  <w:style w:type="character" w:default="1" w:styleId="Absatz-Standardschriftart">
     <w:name w:val="Default Paragraph Font"/>
     <w:uiPriority w:val="1"/>
     <w:semiHidden/>
     <w:unhideWhenUsed/>
   </w:style>
-  <w:style w:type="table" w:default="1" w:styleId="TableNormal">
+  <w:style w:type="table" w:default="1" w:styleId="NormaleTabelle">
     <w:name w:val="Normal Table"/>
     <w:uiPriority w:val="99"/>
     <w:semiHidden/>
@@ -2104,16 +2181,16 @@
       </w:tblCellMar>
     </w:tblPr>
   </w:style>
-  <w:style w:type="numbering" w:default="1" w:styleId="NoList">
+  <w:style w:type="numbering" w:default="1" w:styleId="KeineListe">
     <w:name w:val="No List"/>
     <w:uiPriority w:val="99"/>
     <w:semiHidden/>
     <w:unhideWhenUsed/>
   </w:style>
-  <w:style w:type="character" w:customStyle="1" w:styleId="Heading1Char">
-    <w:name w:val="Heading 1 Char"/>
-    <w:basedOn w:val="DefaultParagraphFont"/>
-    <w:link w:val="Heading1"/>
+  <w:style w:type="character" w:customStyle="1" w:styleId="berschrift1Zchn">
+    <w:name w:val="Überschrift 1 Zchn"/>
+    <w:basedOn w:val="Absatz-Standardschriftart"/>
+    <w:link w:val="berschrift1"/>
     <w:uiPriority w:val="9"/>
     <w:rsid w:val="000C0763"/>
     <w:rPr>
@@ -2123,10 +2200,10 @@
       <w:szCs w:val="32"/>
     </w:rPr>
   </w:style>
-  <w:style w:type="character" w:customStyle="1" w:styleId="Heading2Char">
-    <w:name w:val="Heading 2 Char"/>
-    <w:basedOn w:val="DefaultParagraphFont"/>
-    <w:link w:val="Heading2"/>
+  <w:style w:type="character" w:customStyle="1" w:styleId="berschrift2Zchn">
+    <w:name w:val="Überschrift 2 Zchn"/>
+    <w:basedOn w:val="Absatz-Standardschriftart"/>
+    <w:link w:val="berschrift2"/>
     <w:uiPriority w:val="9"/>
     <w:rsid w:val="000C0763"/>
     <w:rPr>
@@ -2136,10 +2213,10 @@
       <w:szCs w:val="26"/>
     </w:rPr>
   </w:style>
-  <w:style w:type="character" w:customStyle="1" w:styleId="Heading3Char">
-    <w:name w:val="Heading 3 Char"/>
-    <w:basedOn w:val="DefaultParagraphFont"/>
-    <w:link w:val="Heading3"/>
+  <w:style w:type="character" w:customStyle="1" w:styleId="berschrift3Zchn">
+    <w:name w:val="Überschrift 3 Zchn"/>
+    <w:basedOn w:val="Absatz-Standardschriftart"/>
+    <w:link w:val="berschrift3"/>
     <w:uiPriority w:val="9"/>
     <w:rsid w:val="00D54F7F"/>
     <w:rPr>
@@ -2149,9 +2226,9 @@
       <w:szCs w:val="24"/>
     </w:rPr>
   </w:style>
-  <w:style w:type="table" w:styleId="TableGrid">
+  <w:style w:type="table" w:styleId="Tabellenraster">
     <w:name w:val="Table Grid"/>
-    <w:basedOn w:val="TableNormal"/>
+    <w:basedOn w:val="NormaleTabelle"/>
     <w:uiPriority w:val="39"/>
     <w:rsid w:val="00251A52"/>
     <w:pPr>
@@ -2168,9 +2245,9 @@
       </w:tblBorders>
     </w:tblPr>
   </w:style>
-  <w:style w:type="table" w:styleId="GridTable1Light">
+  <w:style w:type="table" w:styleId="Gitternetztabelle1hell">
     <w:name w:val="Grid Table 1 Light"/>
-    <w:basedOn w:val="TableNormal"/>
+    <w:basedOn w:val="NormaleTabelle"/>
     <w:uiPriority w:val="46"/>
     <w:rsid w:val="00251A52"/>
     <w:pPr>
@@ -2225,9 +2302,9 @@
       </w:rPr>
     </w:tblStylePr>
   </w:style>
-  <w:style w:type="paragraph" w:styleId="ListParagraph">
+  <w:style w:type="paragraph" w:styleId="Listenabsatz">
     <w:name w:val="List Paragraph"/>
-    <w:basedOn w:val="Normal"/>
+    <w:basedOn w:val="Standard"/>
     <w:uiPriority w:val="34"/>
     <w:qFormat/>
     <w:rsid w:val="002E5DA5"/>

</xml_diff>